<commit_message>
male izmene u tekstu + baza.sql
</commit_message>
<xml_diff>
--- a/Specifikacija baze podataka/Specifikacija baze podataka.docx
+++ b/Specifikacija baze podataka/Specifikacija baze podataka.docx
@@ -1,6 +1,6 @@
 
 <file path=word/document.xml><?xml version="1.0" encoding="utf-8"?>
-<w:document xmlns:wpc="http://schemas.microsoft.com/office/word/2010/wordprocessingCanvas" xmlns:cx="http://schemas.microsoft.com/office/drawing/2014/chartex" xmlns:cx1="http://schemas.microsoft.com/office/drawing/2015/9/8/chartex" xmlns:cx2="http://schemas.microsoft.com/office/drawing/2015/10/21/chartex" xmlns:cx3="http://schemas.microsoft.com/office/drawing/2016/5/9/chartex" xmlns:cx4="http://schemas.microsoft.com/office/drawing/2016/5/10/chartex" xmlns:cx5="http://schemas.microsoft.com/office/drawing/2016/5/11/chartex" xmlns:cx6="http://schemas.microsoft.com/office/drawing/2016/5/12/chartex" xmlns:cx7="http://schemas.microsoft.com/office/drawing/2016/5/13/chartex" xmlns:cx8="http://schemas.microsoft.com/office/drawing/2016/5/14/chartex" xmlns:mc="http://schemas.openxmlformats.org/markup-compatibility/2006" xmlns:aink="http://schemas.microsoft.com/office/drawing/2016/ink" xmlns:am3d="http://schemas.microsoft.com/office/drawing/2017/model3d" xmlns:o="urn:schemas-microsoft-com:office:office" xmlns:r="http://schemas.openxmlformats.org/officeDocument/2006/relationships" xmlns:m="http://schemas.openxmlformats.org/officeDocument/2006/math" xmlns:v="urn:schemas-microsoft-com:vml" xmlns:wp14="http://schemas.microsoft.com/office/word/2010/wordprocessingDrawing" xmlns:wp="http://schemas.openxmlformats.org/drawingml/2006/wordprocessingDrawing" xmlns:w10="urn:schemas-microsoft-com:office:word" xmlns:w="http://schemas.openxmlformats.org/wordprocessingml/2006/main" xmlns:w14="http://schemas.microsoft.com/office/word/2010/wordml" xmlns:w15="http://schemas.microsoft.com/office/word/2012/wordml" xmlns:w16cid="http://schemas.microsoft.com/office/word/2016/wordml/cid" xmlns:w16se="http://schemas.microsoft.com/office/word/2015/wordml/symex" xmlns:wpg="http://schemas.microsoft.com/office/word/2010/wordprocessingGroup" xmlns:wpi="http://schemas.microsoft.com/office/word/2010/wordprocessingInk" xmlns:wne="http://schemas.microsoft.com/office/word/2006/wordml" xmlns:wps="http://schemas.microsoft.com/office/word/2010/wordprocessingShape" mc:Ignorable="w14 w15 w16se w16cid wp14">
+<w:document xmlns:wpc="http://schemas.microsoft.com/office/word/2010/wordprocessingCanvas" xmlns:cx="http://schemas.microsoft.com/office/drawing/2014/chartex" xmlns:cx1="http://schemas.microsoft.com/office/drawing/2015/9/8/chartex" xmlns:cx2="http://schemas.microsoft.com/office/drawing/2015/10/21/chartex" xmlns:cx3="http://schemas.microsoft.com/office/drawing/2016/5/9/chartex" xmlns:cx4="http://schemas.microsoft.com/office/drawing/2016/5/10/chartex" xmlns:cx5="http://schemas.microsoft.com/office/drawing/2016/5/11/chartex" xmlns:cx6="http://schemas.microsoft.com/office/drawing/2016/5/12/chartex" xmlns:cx7="http://schemas.microsoft.com/office/drawing/2016/5/13/chartex" xmlns:cx8="http://schemas.microsoft.com/office/drawing/2016/5/14/chartex" xmlns:mc="http://schemas.openxmlformats.org/markup-compatibility/2006" xmlns:aink="http://schemas.microsoft.com/office/drawing/2016/ink" xmlns:am3d="http://schemas.microsoft.com/office/drawing/2017/model3d" xmlns:o="urn:schemas-microsoft-com:office:office" xmlns:r="http://schemas.openxmlformats.org/officeDocument/2006/relationships" xmlns:m="http://schemas.openxmlformats.org/officeDocument/2006/math" xmlns:v="urn:schemas-microsoft-com:vml" xmlns:wp14="http://schemas.microsoft.com/office/word/2010/wordprocessingDrawing" xmlns:wp="http://schemas.openxmlformats.org/drawingml/2006/wordprocessingDrawing" xmlns:w10="urn:schemas-microsoft-com:office:word" xmlns:w="http://schemas.openxmlformats.org/wordprocessingml/2006/main" xmlns:w14="http://schemas.microsoft.com/office/word/2010/wordml" xmlns:w15="http://schemas.microsoft.com/office/word/2012/wordml" xmlns:w16cex="http://schemas.microsoft.com/office/word/2018/wordml/cex" xmlns:w16cid="http://schemas.microsoft.com/office/word/2016/wordml/cid" xmlns:w16="http://schemas.microsoft.com/office/word/2018/wordml" xmlns:w16se="http://schemas.microsoft.com/office/word/2015/wordml/symex" xmlns:wpg="http://schemas.microsoft.com/office/word/2010/wordprocessingGroup" xmlns:wpi="http://schemas.microsoft.com/office/word/2010/wordprocessingInk" xmlns:wne="http://schemas.microsoft.com/office/word/2006/wordml" xmlns:wps="http://schemas.microsoft.com/office/word/2010/wordprocessingShape" mc:Ignorable="w14 w15 w16se w16cid w16 w16cex wp14">
   <w:body>
     <w:p/>
     <w:p>
@@ -1948,8 +1948,12 @@
         <w:tc>
           <w:tcPr>
             <w:tcW w:w="1255" w:type="dxa"/>
-          </w:tcPr>
-          <w:p>
+            <w:vAlign w:val="center"/>
+          </w:tcPr>
+          <w:p>
+            <w:pPr>
+              <w:jc w:val="center"/>
+            </w:pPr>
             <w:r>
               <w:t>1</w:t>
             </w:r>
@@ -1985,8 +1989,12 @@
         <w:tc>
           <w:tcPr>
             <w:tcW w:w="1255" w:type="dxa"/>
-          </w:tcPr>
-          <w:p>
+            <w:vAlign w:val="center"/>
+          </w:tcPr>
+          <w:p>
+            <w:pPr>
+              <w:jc w:val="center"/>
+            </w:pPr>
             <w:r>
               <w:t>2</w:t>
             </w:r>
@@ -2052,73 +2060,59 @@
         <w:tc>
           <w:tcPr>
             <w:tcW w:w="1255" w:type="dxa"/>
+            <w:vAlign w:val="center"/>
+          </w:tcPr>
+          <w:p>
+            <w:pPr>
+              <w:jc w:val="center"/>
+            </w:pPr>
+            <w:r>
+              <w:t>3</w:t>
+            </w:r>
+          </w:p>
+        </w:tc>
+        <w:tc>
+          <w:tcPr>
+            <w:tcW w:w="1440" w:type="dxa"/>
           </w:tcPr>
           <w:p/>
         </w:tc>
         <w:tc>
           <w:tcPr>
-            <w:tcW w:w="1440" w:type="dxa"/>
+            <w:tcW w:w="3780" w:type="dxa"/>
+          </w:tcPr>
+          <w:p>
+            <w:r>
+              <w:t xml:space="preserve">Da li je bolje ćuvati broj prijava u tabeli sa receptima ili brojati prijave u tabeli </w:t>
+            </w:r>
+            <w:r>
+              <w:t>prijava prilikom logovanja administratora</w:t>
+            </w:r>
+          </w:p>
+        </w:tc>
+        <w:tc>
+          <w:tcPr>
+            <w:tcW w:w="2544" w:type="dxa"/>
           </w:tcPr>
           <w:p/>
-        </w:tc>
-        <w:tc>
-          <w:tcPr>
-            <w:tcW w:w="3780" w:type="dxa"/>
-          </w:tcPr>
-          <w:p>
-            <w:pPr>
-              <w:rPr>
-                <w:lang w:val="de-DE"/>
-              </w:rPr>
-            </w:pPr>
-          </w:p>
-        </w:tc>
-        <w:tc>
-          <w:tcPr>
-            <w:tcW w:w="2544" w:type="dxa"/>
-          </w:tcPr>
-          <w:p>
-            <w:pPr>
-              <w:rPr>
-                <w:lang w:val="de-DE"/>
-              </w:rPr>
-            </w:pPr>
-          </w:p>
         </w:tc>
       </w:tr>
     </w:tbl>
     <w:p>
       <w:pPr>
         <w:ind w:left="90"/>
-        <w:rPr>
-          <w:lang w:val="de-DE"/>
-        </w:rPr>
       </w:pPr>
       <w:r>
-        <w:rPr>
-          <w:lang w:val="de-DE"/>
-        </w:rPr>
         <w:tab/>
       </w:r>
     </w:p>
     <w:p>
       <w:pPr>
         <w:ind w:left="720" w:firstLine="6"/>
-        <w:rPr>
-          <w:lang w:val="de-DE"/>
-        </w:rPr>
       </w:pPr>
     </w:p>
     <w:p>
-      <w:pPr>
-        <w:rPr>
-          <w:lang w:val="de-DE"/>
-        </w:rPr>
-      </w:pPr>
-      <w:r>
-        <w:rPr>
-          <w:lang w:val="de-DE"/>
-        </w:rPr>
+      <w:r>
         <w:br w:type="page"/>
       </w:r>
     </w:p>
@@ -2409,15 +2403,8 @@
       <w:r>
         <w:t xml:space="preserve"> </w:t>
       </w:r>
-      <w:bookmarkStart w:id="10" w:name="_GoBack"/>
-      <w:bookmarkEnd w:id="10"/>
-      <w:proofErr w:type="gramStart"/>
-      <w:r>
-        <w:t>Kako</w:t>
-      </w:r>
-      <w:proofErr w:type="gramEnd"/>
-      <w:r>
-        <w:t xml:space="preserve"> se baza ne bi punila velikim količinama podataka, slika koju korisnik odabere se čuva u folderu na serveru</w:t>
+      <w:r>
+        <w:t>Kako se baza ne bi punila velikim količinama podataka, slika koju korisnik odabere se čuva u folderu na serveru</w:t>
       </w:r>
       <w:r>
         <w:t>,</w:t>
@@ -4009,7 +3996,7 @@
           <w:b/>
         </w:rPr>
       </w:pPr>
-      <w:bookmarkStart w:id="11" w:name="_Toc37281788"/>
+      <w:bookmarkStart w:id="10" w:name="_Toc37281788"/>
     </w:p>
     <w:p>
       <w:pPr>
@@ -4061,79 +4048,85 @@
         </w:rPr>
         <w:t>KORISNIK</w:t>
       </w:r>
+      <w:bookmarkEnd w:id="10"/>
+    </w:p>
+    <w:p>
+      <w:pPr>
+        <w:rPr>
+          <w:lang w:val="de-DE"/>
+        </w:rPr>
+      </w:pPr>
+      <w:r>
+        <w:rPr>
+          <w:lang w:val="de-DE"/>
+        </w:rPr>
+        <w:tab/>
+      </w:r>
+      <w:r>
+        <w:rPr>
+          <w:lang w:val="de-DE"/>
+        </w:rPr>
+        <w:t>Tabela sadrži podatke o korisnicima siste</w:t>
+      </w:r>
+      <w:r>
+        <w:rPr>
+          <w:lang w:val="de-DE"/>
+        </w:rPr>
+        <w:t xml:space="preserve">ma. Posebni tip korisnika sistema je administrator. Ukoliko je korisnik administrator polje admin=1, u suprotnom admin=0. </w:t>
+      </w:r>
+      <w:r>
+        <w:rPr>
+          <w:lang w:val="de-DE"/>
+        </w:rPr>
+        <w:t>Polje ocena je promenljivo polje koje se menja nakon svakog ocenjivanja recepta i predst</w:t>
+      </w:r>
+      <w:r>
+        <w:rPr>
+          <w:lang w:val="de-DE"/>
+        </w:rPr>
+        <w:t>avlja prosečnu ocenu korisnika na osnovu njegovih objavljenih recepata</w:t>
+      </w:r>
+      <w:r>
+        <w:rPr>
+          <w:lang w:val="de-DE"/>
+        </w:rPr>
+        <w:t xml:space="preserve">. </w:t>
+      </w:r>
+      <w:r>
+        <w:rPr>
+          <w:lang w:val="de-DE"/>
+        </w:rPr>
+        <w:t>Prosečna ocena se dobija korišćenjem polja ocena i brocena iz tabele „recepti</w:t>
+      </w:r>
+      <w:r>
+        <w:rPr>
+          <w:lang w:val="de-DE"/>
+        </w:rPr>
+        <w:t xml:space="preserve"> </w:t>
+      </w:r>
+      <w:r>
+        <w:rPr>
+          <w:lang w:val="de-DE"/>
+        </w:rPr>
+        <w:t>“</w:t>
+      </w:r>
+      <w:r>
+        <w:rPr>
+          <w:lang w:val="de-DE"/>
+        </w:rPr>
+        <w:t>.</w:t>
+      </w:r>
+      <w:r>
+        <w:rPr>
+          <w:lang w:val="de-DE"/>
+        </w:rPr>
+        <w:t xml:space="preserve"> </w:t>
+      </w:r>
+      <w:bookmarkStart w:id="11" w:name="_GoBack"/>
       <w:bookmarkEnd w:id="11"/>
     </w:p>
     <w:p>
-      <w:pPr>
-        <w:rPr>
-          <w:lang w:val="de-DE"/>
-        </w:rPr>
-      </w:pPr>
-      <w:r>
-        <w:rPr>
-          <w:lang w:val="de-DE"/>
-        </w:rPr>
-        <w:tab/>
-      </w:r>
-      <w:r>
-        <w:rPr>
-          <w:lang w:val="de-DE"/>
-        </w:rPr>
-        <w:t>Tabela sadrži podatke o korisnicima siste</w:t>
-      </w:r>
-      <w:r>
-        <w:rPr>
-          <w:lang w:val="de-DE"/>
-        </w:rPr>
-        <w:t xml:space="preserve">ma. Posebni tip korisnika sistema je administrator. Ukoliko je korisnik administrator polje admin=1, u suprotnom admin=0. </w:t>
-      </w:r>
-      <w:r>
-        <w:rPr>
-          <w:lang w:val="de-DE"/>
-        </w:rPr>
-        <w:t>Polje ocena je promenljivo polje koje se menja nakon svakog ocenjivanja recepta i predst</w:t>
-      </w:r>
-      <w:r>
-        <w:rPr>
-          <w:lang w:val="de-DE"/>
-        </w:rPr>
-        <w:t>avlja prosečnu ocenu korisnika na osnovu njegovih objavljenih recepata</w:t>
-      </w:r>
-      <w:r>
-        <w:rPr>
-          <w:lang w:val="de-DE"/>
-        </w:rPr>
-        <w:t xml:space="preserve">. </w:t>
-      </w:r>
-      <w:r>
-        <w:rPr>
-          <w:lang w:val="de-DE"/>
-        </w:rPr>
-        <w:t>Prosečna ocena se dobija korišćenjem polja ocena i brocena iz</w:t>
-      </w:r>
-      <w:r>
-        <w:rPr>
-          <w:lang w:val="de-DE"/>
-        </w:rPr>
-        <w:t xml:space="preserve"> tabele „recepti“</w:t>
-      </w:r>
-      <w:r>
-        <w:rPr>
-          <w:lang w:val="de-DE"/>
-        </w:rPr>
-        <w:t>.</w:t>
-      </w:r>
-    </w:p>
-    <w:p>
-      <w:pPr>
-        <w:rPr>
-          <w:lang w:val="de-DE"/>
-        </w:rPr>
-      </w:pPr>
-      <w:r>
-        <w:rPr>
-          <w:lang w:val="de-DE"/>
-        </w:rPr>
+      <w:r>
         <w:t>Preostala polja se popunjavaju na osnovu vrednosti unetih u polja forme za prijavu.</w:t>
       </w:r>
     </w:p>
@@ -6313,7 +6306,7 @@
 </file>
 
 <file path=word/endnotes.xml><?xml version="1.0" encoding="utf-8"?>
-<w:endnotes xmlns:wpc="http://schemas.microsoft.com/office/word/2010/wordprocessingCanvas" xmlns:cx="http://schemas.microsoft.com/office/drawing/2014/chartex" xmlns:cx1="http://schemas.microsoft.com/office/drawing/2015/9/8/chartex" xmlns:cx2="http://schemas.microsoft.com/office/drawing/2015/10/21/chartex" xmlns:cx3="http://schemas.microsoft.com/office/drawing/2016/5/9/chartex" xmlns:cx4="http://schemas.microsoft.com/office/drawing/2016/5/10/chartex" xmlns:cx5="http://schemas.microsoft.com/office/drawing/2016/5/11/chartex" xmlns:cx6="http://schemas.microsoft.com/office/drawing/2016/5/12/chartex" xmlns:cx7="http://schemas.microsoft.com/office/drawing/2016/5/13/chartex" xmlns:cx8="http://schemas.microsoft.com/office/drawing/2016/5/14/chartex" xmlns:mc="http://schemas.openxmlformats.org/markup-compatibility/2006" xmlns:aink="http://schemas.microsoft.com/office/drawing/2016/ink" xmlns:am3d="http://schemas.microsoft.com/office/drawing/2017/model3d" xmlns:o="urn:schemas-microsoft-com:office:office" xmlns:r="http://schemas.openxmlformats.org/officeDocument/2006/relationships" xmlns:m="http://schemas.openxmlformats.org/officeDocument/2006/math" xmlns:v="urn:schemas-microsoft-com:vml" xmlns:wp14="http://schemas.microsoft.com/office/word/2010/wordprocessingDrawing" xmlns:wp="http://schemas.openxmlformats.org/drawingml/2006/wordprocessingDrawing" xmlns:w10="urn:schemas-microsoft-com:office:word" xmlns:w="http://schemas.openxmlformats.org/wordprocessingml/2006/main" xmlns:w14="http://schemas.microsoft.com/office/word/2010/wordml" xmlns:w15="http://schemas.microsoft.com/office/word/2012/wordml" xmlns:w16cid="http://schemas.microsoft.com/office/word/2016/wordml/cid" xmlns:w16se="http://schemas.microsoft.com/office/word/2015/wordml/symex" xmlns:wpg="http://schemas.microsoft.com/office/word/2010/wordprocessingGroup" xmlns:wpi="http://schemas.microsoft.com/office/word/2010/wordprocessingInk" xmlns:wne="http://schemas.microsoft.com/office/word/2006/wordml" xmlns:wps="http://schemas.microsoft.com/office/word/2010/wordprocessingShape" mc:Ignorable="w14 w15 w16se w16cid wp14">
+<w:endnotes xmlns:wpc="http://schemas.microsoft.com/office/word/2010/wordprocessingCanvas" xmlns:cx="http://schemas.microsoft.com/office/drawing/2014/chartex" xmlns:cx1="http://schemas.microsoft.com/office/drawing/2015/9/8/chartex" xmlns:cx2="http://schemas.microsoft.com/office/drawing/2015/10/21/chartex" xmlns:cx3="http://schemas.microsoft.com/office/drawing/2016/5/9/chartex" xmlns:cx4="http://schemas.microsoft.com/office/drawing/2016/5/10/chartex" xmlns:cx5="http://schemas.microsoft.com/office/drawing/2016/5/11/chartex" xmlns:cx6="http://schemas.microsoft.com/office/drawing/2016/5/12/chartex" xmlns:cx7="http://schemas.microsoft.com/office/drawing/2016/5/13/chartex" xmlns:cx8="http://schemas.microsoft.com/office/drawing/2016/5/14/chartex" xmlns:mc="http://schemas.openxmlformats.org/markup-compatibility/2006" xmlns:aink="http://schemas.microsoft.com/office/drawing/2016/ink" xmlns:am3d="http://schemas.microsoft.com/office/drawing/2017/model3d" xmlns:o="urn:schemas-microsoft-com:office:office" xmlns:r="http://schemas.openxmlformats.org/officeDocument/2006/relationships" xmlns:m="http://schemas.openxmlformats.org/officeDocument/2006/math" xmlns:v="urn:schemas-microsoft-com:vml" xmlns:wp14="http://schemas.microsoft.com/office/word/2010/wordprocessingDrawing" xmlns:wp="http://schemas.openxmlformats.org/drawingml/2006/wordprocessingDrawing" xmlns:w10="urn:schemas-microsoft-com:office:word" xmlns:w="http://schemas.openxmlformats.org/wordprocessingml/2006/main" xmlns:w14="http://schemas.microsoft.com/office/word/2010/wordml" xmlns:w15="http://schemas.microsoft.com/office/word/2012/wordml" xmlns:w16cex="http://schemas.microsoft.com/office/word/2018/wordml/cex" xmlns:w16cid="http://schemas.microsoft.com/office/word/2016/wordml/cid" xmlns:w16="http://schemas.microsoft.com/office/word/2018/wordml" xmlns:w16se="http://schemas.microsoft.com/office/word/2015/wordml/symex" xmlns:wpg="http://schemas.microsoft.com/office/word/2010/wordprocessingGroup" xmlns:wpi="http://schemas.microsoft.com/office/word/2010/wordprocessingInk" xmlns:wne="http://schemas.microsoft.com/office/word/2006/wordml" xmlns:wps="http://schemas.microsoft.com/office/word/2010/wordprocessingShape" mc:Ignorable="w14 w15 w16se w16cid w16 w16cex wp14">
   <w:endnote w:type="separator" w:id="-1">
     <w:p>
       <w:pPr>
@@ -6338,7 +6331,7 @@
 </file>
 
 <file path=word/footer1.xml><?xml version="1.0" encoding="utf-8"?>
-<w:ftr xmlns:wpc="http://schemas.microsoft.com/office/word/2010/wordprocessingCanvas" xmlns:cx="http://schemas.microsoft.com/office/drawing/2014/chartex" xmlns:cx1="http://schemas.microsoft.com/office/drawing/2015/9/8/chartex" xmlns:cx2="http://schemas.microsoft.com/office/drawing/2015/10/21/chartex" xmlns:cx3="http://schemas.microsoft.com/office/drawing/2016/5/9/chartex" xmlns:cx4="http://schemas.microsoft.com/office/drawing/2016/5/10/chartex" xmlns:cx5="http://schemas.microsoft.com/office/drawing/2016/5/11/chartex" xmlns:cx6="http://schemas.microsoft.com/office/drawing/2016/5/12/chartex" xmlns:cx7="http://schemas.microsoft.com/office/drawing/2016/5/13/chartex" xmlns:cx8="http://schemas.microsoft.com/office/drawing/2016/5/14/chartex" xmlns:mc="http://schemas.openxmlformats.org/markup-compatibility/2006" xmlns:aink="http://schemas.microsoft.com/office/drawing/2016/ink" xmlns:am3d="http://schemas.microsoft.com/office/drawing/2017/model3d" xmlns:o="urn:schemas-microsoft-com:office:office" xmlns:r="http://schemas.openxmlformats.org/officeDocument/2006/relationships" xmlns:m="http://schemas.openxmlformats.org/officeDocument/2006/math" xmlns:v="urn:schemas-microsoft-com:vml" xmlns:wp14="http://schemas.microsoft.com/office/word/2010/wordprocessingDrawing" xmlns:wp="http://schemas.openxmlformats.org/drawingml/2006/wordprocessingDrawing" xmlns:w10="urn:schemas-microsoft-com:office:word" xmlns:w="http://schemas.openxmlformats.org/wordprocessingml/2006/main" xmlns:w14="http://schemas.microsoft.com/office/word/2010/wordml" xmlns:w15="http://schemas.microsoft.com/office/word/2012/wordml" xmlns:w16cid="http://schemas.microsoft.com/office/word/2016/wordml/cid" xmlns:w16se="http://schemas.microsoft.com/office/word/2015/wordml/symex" xmlns:wpg="http://schemas.microsoft.com/office/word/2010/wordprocessingGroup" xmlns:wpi="http://schemas.microsoft.com/office/word/2010/wordprocessingInk" xmlns:wne="http://schemas.microsoft.com/office/word/2006/wordml" xmlns:wps="http://schemas.microsoft.com/office/word/2010/wordprocessingShape" mc:Ignorable="w14 w15 w16se w16cid wp14">
+<w:ftr xmlns:wpc="http://schemas.microsoft.com/office/word/2010/wordprocessingCanvas" xmlns:cx="http://schemas.microsoft.com/office/drawing/2014/chartex" xmlns:cx1="http://schemas.microsoft.com/office/drawing/2015/9/8/chartex" xmlns:cx2="http://schemas.microsoft.com/office/drawing/2015/10/21/chartex" xmlns:cx3="http://schemas.microsoft.com/office/drawing/2016/5/9/chartex" xmlns:cx4="http://schemas.microsoft.com/office/drawing/2016/5/10/chartex" xmlns:cx5="http://schemas.microsoft.com/office/drawing/2016/5/11/chartex" xmlns:cx6="http://schemas.microsoft.com/office/drawing/2016/5/12/chartex" xmlns:cx7="http://schemas.microsoft.com/office/drawing/2016/5/13/chartex" xmlns:cx8="http://schemas.microsoft.com/office/drawing/2016/5/14/chartex" xmlns:mc="http://schemas.openxmlformats.org/markup-compatibility/2006" xmlns:aink="http://schemas.microsoft.com/office/drawing/2016/ink" xmlns:am3d="http://schemas.microsoft.com/office/drawing/2017/model3d" xmlns:o="urn:schemas-microsoft-com:office:office" xmlns:r="http://schemas.openxmlformats.org/officeDocument/2006/relationships" xmlns:m="http://schemas.openxmlformats.org/officeDocument/2006/math" xmlns:v="urn:schemas-microsoft-com:vml" xmlns:wp14="http://schemas.microsoft.com/office/word/2010/wordprocessingDrawing" xmlns:wp="http://schemas.openxmlformats.org/drawingml/2006/wordprocessingDrawing" xmlns:w10="urn:schemas-microsoft-com:office:word" xmlns:w="http://schemas.openxmlformats.org/wordprocessingml/2006/main" xmlns:w14="http://schemas.microsoft.com/office/word/2010/wordml" xmlns:w15="http://schemas.microsoft.com/office/word/2012/wordml" xmlns:w16cex="http://schemas.microsoft.com/office/word/2018/wordml/cex" xmlns:w16cid="http://schemas.microsoft.com/office/word/2016/wordml/cid" xmlns:w16="http://schemas.microsoft.com/office/word/2018/wordml" xmlns:w16se="http://schemas.microsoft.com/office/word/2015/wordml/symex" xmlns:wpg="http://schemas.microsoft.com/office/word/2010/wordprocessingGroup" xmlns:wpi="http://schemas.microsoft.com/office/word/2010/wordprocessingInk" xmlns:wne="http://schemas.microsoft.com/office/word/2006/wordml" xmlns:wps="http://schemas.microsoft.com/office/word/2010/wordprocessingShape" mc:Ignorable="w14 w15 w16se w16cid w16 w16cex wp14">
   <w:sdt>
     <w:sdtPr>
       <w:id w:val="-1525007988"/>
@@ -6391,7 +6384,7 @@
 </file>
 
 <file path=word/footnotes.xml><?xml version="1.0" encoding="utf-8"?>
-<w:footnotes xmlns:wpc="http://schemas.microsoft.com/office/word/2010/wordprocessingCanvas" xmlns:cx="http://schemas.microsoft.com/office/drawing/2014/chartex" xmlns:cx1="http://schemas.microsoft.com/office/drawing/2015/9/8/chartex" xmlns:cx2="http://schemas.microsoft.com/office/drawing/2015/10/21/chartex" xmlns:cx3="http://schemas.microsoft.com/office/drawing/2016/5/9/chartex" xmlns:cx4="http://schemas.microsoft.com/office/drawing/2016/5/10/chartex" xmlns:cx5="http://schemas.microsoft.com/office/drawing/2016/5/11/chartex" xmlns:cx6="http://schemas.microsoft.com/office/drawing/2016/5/12/chartex" xmlns:cx7="http://schemas.microsoft.com/office/drawing/2016/5/13/chartex" xmlns:cx8="http://schemas.microsoft.com/office/drawing/2016/5/14/chartex" xmlns:mc="http://schemas.openxmlformats.org/markup-compatibility/2006" xmlns:aink="http://schemas.microsoft.com/office/drawing/2016/ink" xmlns:am3d="http://schemas.microsoft.com/office/drawing/2017/model3d" xmlns:o="urn:schemas-microsoft-com:office:office" xmlns:r="http://schemas.openxmlformats.org/officeDocument/2006/relationships" xmlns:m="http://schemas.openxmlformats.org/officeDocument/2006/math" xmlns:v="urn:schemas-microsoft-com:vml" xmlns:wp14="http://schemas.microsoft.com/office/word/2010/wordprocessingDrawing" xmlns:wp="http://schemas.openxmlformats.org/drawingml/2006/wordprocessingDrawing" xmlns:w10="urn:schemas-microsoft-com:office:word" xmlns:w="http://schemas.openxmlformats.org/wordprocessingml/2006/main" xmlns:w14="http://schemas.microsoft.com/office/word/2010/wordml" xmlns:w15="http://schemas.microsoft.com/office/word/2012/wordml" xmlns:w16cid="http://schemas.microsoft.com/office/word/2016/wordml/cid" xmlns:w16se="http://schemas.microsoft.com/office/word/2015/wordml/symex" xmlns:wpg="http://schemas.microsoft.com/office/word/2010/wordprocessingGroup" xmlns:wpi="http://schemas.microsoft.com/office/word/2010/wordprocessingInk" xmlns:wne="http://schemas.microsoft.com/office/word/2006/wordml" xmlns:wps="http://schemas.microsoft.com/office/word/2010/wordprocessingShape" mc:Ignorable="w14 w15 w16se w16cid wp14">
+<w:footnotes xmlns:wpc="http://schemas.microsoft.com/office/word/2010/wordprocessingCanvas" xmlns:cx="http://schemas.microsoft.com/office/drawing/2014/chartex" xmlns:cx1="http://schemas.microsoft.com/office/drawing/2015/9/8/chartex" xmlns:cx2="http://schemas.microsoft.com/office/drawing/2015/10/21/chartex" xmlns:cx3="http://schemas.microsoft.com/office/drawing/2016/5/9/chartex" xmlns:cx4="http://schemas.microsoft.com/office/drawing/2016/5/10/chartex" xmlns:cx5="http://schemas.microsoft.com/office/drawing/2016/5/11/chartex" xmlns:cx6="http://schemas.microsoft.com/office/drawing/2016/5/12/chartex" xmlns:cx7="http://schemas.microsoft.com/office/drawing/2016/5/13/chartex" xmlns:cx8="http://schemas.microsoft.com/office/drawing/2016/5/14/chartex" xmlns:mc="http://schemas.openxmlformats.org/markup-compatibility/2006" xmlns:aink="http://schemas.microsoft.com/office/drawing/2016/ink" xmlns:am3d="http://schemas.microsoft.com/office/drawing/2017/model3d" xmlns:o="urn:schemas-microsoft-com:office:office" xmlns:r="http://schemas.openxmlformats.org/officeDocument/2006/relationships" xmlns:m="http://schemas.openxmlformats.org/officeDocument/2006/math" xmlns:v="urn:schemas-microsoft-com:vml" xmlns:wp14="http://schemas.microsoft.com/office/word/2010/wordprocessingDrawing" xmlns:wp="http://schemas.openxmlformats.org/drawingml/2006/wordprocessingDrawing" xmlns:w10="urn:schemas-microsoft-com:office:word" xmlns:w="http://schemas.openxmlformats.org/wordprocessingml/2006/main" xmlns:w14="http://schemas.microsoft.com/office/word/2010/wordml" xmlns:w15="http://schemas.microsoft.com/office/word/2012/wordml" xmlns:w16cex="http://schemas.microsoft.com/office/word/2018/wordml/cex" xmlns:w16cid="http://schemas.microsoft.com/office/word/2016/wordml/cid" xmlns:w16="http://schemas.microsoft.com/office/word/2018/wordml" xmlns:w16se="http://schemas.microsoft.com/office/word/2015/wordml/symex" xmlns:wpg="http://schemas.microsoft.com/office/word/2010/wordprocessingGroup" xmlns:wpi="http://schemas.microsoft.com/office/word/2010/wordprocessingInk" xmlns:wne="http://schemas.microsoft.com/office/word/2006/wordml" xmlns:wps="http://schemas.microsoft.com/office/word/2010/wordprocessingShape" mc:Ignorable="w14 w15 w16se w16cid w16 w16cex wp14">
   <w:footnote w:type="separator" w:id="-1">
     <w:p>
       <w:pPr>
@@ -6416,7 +6409,7 @@
 </file>
 
 <file path=word/header1.xml><?xml version="1.0" encoding="utf-8"?>
-<w:hdr xmlns:wpc="http://schemas.microsoft.com/office/word/2010/wordprocessingCanvas" xmlns:cx="http://schemas.microsoft.com/office/drawing/2014/chartex" xmlns:cx1="http://schemas.microsoft.com/office/drawing/2015/9/8/chartex" xmlns:cx2="http://schemas.microsoft.com/office/drawing/2015/10/21/chartex" xmlns:cx3="http://schemas.microsoft.com/office/drawing/2016/5/9/chartex" xmlns:cx4="http://schemas.microsoft.com/office/drawing/2016/5/10/chartex" xmlns:cx5="http://schemas.microsoft.com/office/drawing/2016/5/11/chartex" xmlns:cx6="http://schemas.microsoft.com/office/drawing/2016/5/12/chartex" xmlns:cx7="http://schemas.microsoft.com/office/drawing/2016/5/13/chartex" xmlns:cx8="http://schemas.microsoft.com/office/drawing/2016/5/14/chartex" xmlns:mc="http://schemas.openxmlformats.org/markup-compatibility/2006" xmlns:aink="http://schemas.microsoft.com/office/drawing/2016/ink" xmlns:am3d="http://schemas.microsoft.com/office/drawing/2017/model3d" xmlns:o="urn:schemas-microsoft-com:office:office" xmlns:r="http://schemas.openxmlformats.org/officeDocument/2006/relationships" xmlns:m="http://schemas.openxmlformats.org/officeDocument/2006/math" xmlns:v="urn:schemas-microsoft-com:vml" xmlns:wp14="http://schemas.microsoft.com/office/word/2010/wordprocessingDrawing" xmlns:wp="http://schemas.openxmlformats.org/drawingml/2006/wordprocessingDrawing" xmlns:w10="urn:schemas-microsoft-com:office:word" xmlns:w="http://schemas.openxmlformats.org/wordprocessingml/2006/main" xmlns:w14="http://schemas.microsoft.com/office/word/2010/wordml" xmlns:w15="http://schemas.microsoft.com/office/word/2012/wordml" xmlns:w16cid="http://schemas.microsoft.com/office/word/2016/wordml/cid" xmlns:w16se="http://schemas.microsoft.com/office/word/2015/wordml/symex" xmlns:wpg="http://schemas.microsoft.com/office/word/2010/wordprocessingGroup" xmlns:wpi="http://schemas.microsoft.com/office/word/2010/wordprocessingInk" xmlns:wne="http://schemas.microsoft.com/office/word/2006/wordml" xmlns:wps="http://schemas.microsoft.com/office/word/2010/wordprocessingShape" mc:Ignorable="w14 w15 w16se w16cid wp14">
+<w:hdr xmlns:wpc="http://schemas.microsoft.com/office/word/2010/wordprocessingCanvas" xmlns:cx="http://schemas.microsoft.com/office/drawing/2014/chartex" xmlns:cx1="http://schemas.microsoft.com/office/drawing/2015/9/8/chartex" xmlns:cx2="http://schemas.microsoft.com/office/drawing/2015/10/21/chartex" xmlns:cx3="http://schemas.microsoft.com/office/drawing/2016/5/9/chartex" xmlns:cx4="http://schemas.microsoft.com/office/drawing/2016/5/10/chartex" xmlns:cx5="http://schemas.microsoft.com/office/drawing/2016/5/11/chartex" xmlns:cx6="http://schemas.microsoft.com/office/drawing/2016/5/12/chartex" xmlns:cx7="http://schemas.microsoft.com/office/drawing/2016/5/13/chartex" xmlns:cx8="http://schemas.microsoft.com/office/drawing/2016/5/14/chartex" xmlns:mc="http://schemas.openxmlformats.org/markup-compatibility/2006" xmlns:aink="http://schemas.microsoft.com/office/drawing/2016/ink" xmlns:am3d="http://schemas.microsoft.com/office/drawing/2017/model3d" xmlns:o="urn:schemas-microsoft-com:office:office" xmlns:r="http://schemas.openxmlformats.org/officeDocument/2006/relationships" xmlns:m="http://schemas.openxmlformats.org/officeDocument/2006/math" xmlns:v="urn:schemas-microsoft-com:vml" xmlns:wp14="http://schemas.microsoft.com/office/word/2010/wordprocessingDrawing" xmlns:wp="http://schemas.openxmlformats.org/drawingml/2006/wordprocessingDrawing" xmlns:w10="urn:schemas-microsoft-com:office:word" xmlns:w="http://schemas.openxmlformats.org/wordprocessingml/2006/main" xmlns:w14="http://schemas.microsoft.com/office/word/2010/wordml" xmlns:w15="http://schemas.microsoft.com/office/word/2012/wordml" xmlns:w16cex="http://schemas.microsoft.com/office/word/2018/wordml/cex" xmlns:w16cid="http://schemas.microsoft.com/office/word/2016/wordml/cid" xmlns:w16="http://schemas.microsoft.com/office/word/2018/wordml" xmlns:w16se="http://schemas.microsoft.com/office/word/2015/wordml/symex" xmlns:wpg="http://schemas.microsoft.com/office/word/2010/wordprocessingGroup" xmlns:wpi="http://schemas.microsoft.com/office/word/2010/wordprocessingInk" xmlns:wne="http://schemas.microsoft.com/office/word/2006/wordml" xmlns:wps="http://schemas.microsoft.com/office/word/2010/wordprocessingShape" mc:Ignorable="w14 w15 w16se w16cid w16 w16cex wp14">
   <w:p>
     <w:pPr>
       <w:pStyle w:val="Header"/>
@@ -6449,7 +6442,7 @@
 </file>
 
 <file path=word/numbering.xml><?xml version="1.0" encoding="utf-8"?>
-<w:numbering xmlns:wpc="http://schemas.microsoft.com/office/word/2010/wordprocessingCanvas" xmlns:cx="http://schemas.microsoft.com/office/drawing/2014/chartex" xmlns:cx1="http://schemas.microsoft.com/office/drawing/2015/9/8/chartex" xmlns:cx2="http://schemas.microsoft.com/office/drawing/2015/10/21/chartex" xmlns:cx3="http://schemas.microsoft.com/office/drawing/2016/5/9/chartex" xmlns:cx4="http://schemas.microsoft.com/office/drawing/2016/5/10/chartex" xmlns:cx5="http://schemas.microsoft.com/office/drawing/2016/5/11/chartex" xmlns:cx6="http://schemas.microsoft.com/office/drawing/2016/5/12/chartex" xmlns:cx7="http://schemas.microsoft.com/office/drawing/2016/5/13/chartex" xmlns:cx8="http://schemas.microsoft.com/office/drawing/2016/5/14/chartex" xmlns:mc="http://schemas.openxmlformats.org/markup-compatibility/2006" xmlns:aink="http://schemas.microsoft.com/office/drawing/2016/ink" xmlns:am3d="http://schemas.microsoft.com/office/drawing/2017/model3d" xmlns:o="urn:schemas-microsoft-com:office:office" xmlns:r="http://schemas.openxmlformats.org/officeDocument/2006/relationships" xmlns:m="http://schemas.openxmlformats.org/officeDocument/2006/math" xmlns:v="urn:schemas-microsoft-com:vml" xmlns:wp14="http://schemas.microsoft.com/office/word/2010/wordprocessingDrawing" xmlns:wp="http://schemas.openxmlformats.org/drawingml/2006/wordprocessingDrawing" xmlns:w10="urn:schemas-microsoft-com:office:word" xmlns:w="http://schemas.openxmlformats.org/wordprocessingml/2006/main" xmlns:w14="http://schemas.microsoft.com/office/word/2010/wordml" xmlns:w15="http://schemas.microsoft.com/office/word/2012/wordml" xmlns:w16cid="http://schemas.microsoft.com/office/word/2016/wordml/cid" xmlns:w16se="http://schemas.microsoft.com/office/word/2015/wordml/symex" xmlns:wpg="http://schemas.microsoft.com/office/word/2010/wordprocessingGroup" xmlns:wpi="http://schemas.microsoft.com/office/word/2010/wordprocessingInk" xmlns:wne="http://schemas.microsoft.com/office/word/2006/wordml" xmlns:wps="http://schemas.microsoft.com/office/word/2010/wordprocessingShape" mc:Ignorable="w14 w15 w16se w16cid wp14">
+<w:numbering xmlns:wpc="http://schemas.microsoft.com/office/word/2010/wordprocessingCanvas" xmlns:cx="http://schemas.microsoft.com/office/drawing/2014/chartex" xmlns:cx1="http://schemas.microsoft.com/office/drawing/2015/9/8/chartex" xmlns:cx2="http://schemas.microsoft.com/office/drawing/2015/10/21/chartex" xmlns:cx3="http://schemas.microsoft.com/office/drawing/2016/5/9/chartex" xmlns:cx4="http://schemas.microsoft.com/office/drawing/2016/5/10/chartex" xmlns:cx5="http://schemas.microsoft.com/office/drawing/2016/5/11/chartex" xmlns:cx6="http://schemas.microsoft.com/office/drawing/2016/5/12/chartex" xmlns:cx7="http://schemas.microsoft.com/office/drawing/2016/5/13/chartex" xmlns:cx8="http://schemas.microsoft.com/office/drawing/2016/5/14/chartex" xmlns:mc="http://schemas.openxmlformats.org/markup-compatibility/2006" xmlns:aink="http://schemas.microsoft.com/office/drawing/2016/ink" xmlns:am3d="http://schemas.microsoft.com/office/drawing/2017/model3d" xmlns:o="urn:schemas-microsoft-com:office:office" xmlns:r="http://schemas.openxmlformats.org/officeDocument/2006/relationships" xmlns:m="http://schemas.openxmlformats.org/officeDocument/2006/math" xmlns:v="urn:schemas-microsoft-com:vml" xmlns:wp14="http://schemas.microsoft.com/office/word/2010/wordprocessingDrawing" xmlns:wp="http://schemas.openxmlformats.org/drawingml/2006/wordprocessingDrawing" xmlns:w10="urn:schemas-microsoft-com:office:word" xmlns:w="http://schemas.openxmlformats.org/wordprocessingml/2006/main" xmlns:w14="http://schemas.microsoft.com/office/word/2010/wordml" xmlns:w15="http://schemas.microsoft.com/office/word/2012/wordml" xmlns:w16cex="http://schemas.microsoft.com/office/word/2018/wordml/cex" xmlns:w16cid="http://schemas.microsoft.com/office/word/2016/wordml/cid" xmlns:w16="http://schemas.microsoft.com/office/word/2018/wordml" xmlns:w16se="http://schemas.microsoft.com/office/word/2015/wordml/symex" xmlns:wpg="http://schemas.microsoft.com/office/word/2010/wordprocessingGroup" xmlns:wpi="http://schemas.microsoft.com/office/word/2010/wordprocessingInk" xmlns:wne="http://schemas.microsoft.com/office/word/2006/wordml" xmlns:wps="http://schemas.microsoft.com/office/word/2010/wordprocessingShape" mc:Ignorable="w14 w15 w16se w16cid w16 w16cex wp14">
   <w:abstractNum w:abstractNumId="0" w15:restartNumberingAfterBreak="0">
     <w:nsid w:val="52875EA9"/>
     <w:multiLevelType w:val="multilevel"/>
@@ -6751,7 +6744,7 @@
 </file>
 
 <file path=word/styles.xml><?xml version="1.0" encoding="utf-8"?>
-<w:styles xmlns:mc="http://schemas.openxmlformats.org/markup-compatibility/2006" xmlns:r="http://schemas.openxmlformats.org/officeDocument/2006/relationships" xmlns:w="http://schemas.openxmlformats.org/wordprocessingml/2006/main" xmlns:w14="http://schemas.microsoft.com/office/word/2010/wordml" xmlns:w15="http://schemas.microsoft.com/office/word/2012/wordml" xmlns:w16cid="http://schemas.microsoft.com/office/word/2016/wordml/cid" xmlns:w16se="http://schemas.microsoft.com/office/word/2015/wordml/symex" mc:Ignorable="w14 w15 w16se w16cid">
+<w:styles xmlns:mc="http://schemas.openxmlformats.org/markup-compatibility/2006" xmlns:r="http://schemas.openxmlformats.org/officeDocument/2006/relationships" xmlns:w="http://schemas.openxmlformats.org/wordprocessingml/2006/main" xmlns:w14="http://schemas.microsoft.com/office/word/2010/wordml" xmlns:w15="http://schemas.microsoft.com/office/word/2012/wordml" xmlns:w16cex="http://schemas.microsoft.com/office/word/2018/wordml/cex" xmlns:w16cid="http://schemas.microsoft.com/office/word/2016/wordml/cid" xmlns:w16="http://schemas.microsoft.com/office/word/2018/wordml" xmlns:w16se="http://schemas.microsoft.com/office/word/2015/wordml/symex" mc:Ignorable="w14 w15 w16se w16cid w16 w16cex">
   <w:docDefaults>
     <w:rPrDefault>
       <w:rPr>
@@ -6767,7 +6760,7 @@
       </w:pPr>
     </w:pPrDefault>
   </w:docDefaults>
-  <w:latentStyles w:defLockedState="0" w:defUIPriority="99" w:defSemiHidden="0" w:defUnhideWhenUsed="0" w:defQFormat="0" w:count="375">
+  <w:latentStyles w:defLockedState="0" w:defUIPriority="99" w:defSemiHidden="0" w:defUnhideWhenUsed="0" w:defQFormat="0" w:count="376">
     <w:lsdException w:name="Normal" w:uiPriority="0" w:qFormat="1"/>
     <w:lsdException w:name="heading 1" w:uiPriority="9" w:qFormat="1"/>
     <w:lsdException w:name="heading 2" w:semiHidden="1" w:uiPriority="9" w:unhideWhenUsed="1" w:qFormat="1"/>
@@ -6873,7 +6866,6 @@
     <w:lsdException w:name="HTML Sample" w:semiHidden="1" w:unhideWhenUsed="1"/>
     <w:lsdException w:name="HTML Typewriter" w:semiHidden="1" w:unhideWhenUsed="1"/>
     <w:lsdException w:name="HTML Variable" w:semiHidden="1" w:unhideWhenUsed="1"/>
-    <w:lsdException w:name="Normal Table" w:semiHidden="1" w:unhideWhenUsed="1"/>
     <w:lsdException w:name="annotation subject" w:semiHidden="1" w:unhideWhenUsed="1"/>
     <w:lsdException w:name="No List" w:semiHidden="1" w:unhideWhenUsed="1"/>
     <w:lsdException w:name="Outline List 1" w:semiHidden="1" w:unhideWhenUsed="1"/>
@@ -6920,10 +6912,8 @@
     <w:lsdException w:name="Table Subtle 2" w:semiHidden="1" w:unhideWhenUsed="1"/>
     <w:lsdException w:name="Table Web 1" w:semiHidden="1" w:unhideWhenUsed="1"/>
     <w:lsdException w:name="Table Web 2" w:semiHidden="1" w:unhideWhenUsed="1"/>
-    <w:lsdException w:name="Table Web 3" w:semiHidden="1" w:unhideWhenUsed="1"/>
     <w:lsdException w:name="Balloon Text" w:semiHidden="1" w:unhideWhenUsed="1"/>
     <w:lsdException w:name="Table Grid" w:uiPriority="39"/>
-    <w:lsdException w:name="Table Theme" w:semiHidden="1" w:unhideWhenUsed="1"/>
     <w:lsdException w:name="Placeholder Text" w:semiHidden="1"/>
     <w:lsdException w:name="No Spacing" w:uiPriority="1" w:qFormat="1"/>
     <w:lsdException w:name="Light Shading" w:uiPriority="60"/>
@@ -7143,6 +7133,7 @@
     <w:lsdException w:name="Smart Hyperlink" w:semiHidden="1" w:unhideWhenUsed="1"/>
     <w:lsdException w:name="Hashtag" w:semiHidden="1" w:unhideWhenUsed="1"/>
     <w:lsdException w:name="Unresolved Mention" w:semiHidden="1" w:unhideWhenUsed="1"/>
+    <w:lsdException w:name="Smart Link" w:semiHidden="1" w:unhideWhenUsed="1"/>
   </w:latentStyles>
   <w:style w:type="paragraph" w:default="1" w:styleId="Normal">
     <w:name w:val="Normal"/>
@@ -7669,7 +7660,7 @@
 </file>
 
 <file path=customXml/itemProps1.xml><?xml version="1.0" encoding="utf-8"?>
-<ds:datastoreItem xmlns:ds="http://schemas.openxmlformats.org/officeDocument/2006/customXml" ds:itemID="{45A9909B-AD09-4C85-8A1D-8DBB8B042FC6}">
+<ds:datastoreItem xmlns:ds="http://schemas.openxmlformats.org/officeDocument/2006/customXml" ds:itemID="{0BE3E85C-AE01-4659-B0DD-D93949D0EB9F}">
   <ds:schemaRefs>
     <ds:schemaRef ds:uri="http://schemas.openxmlformats.org/officeDocument/2006/bibliography"/>
   </ds:schemaRefs>

</xml_diff>